<commit_message>
deber: 13 - upate , añadi bibliograifa que faltaba
</commit_message>
<xml_diff>
--- a/java/deberes/13/deber13_AlexT_MateoO.docx
+++ b/java/deberes/13/deber13_AlexT_MateoO.docx
@@ -90,15 +90,7 @@
         <w:t xml:space="preserve">, el cual se </w:t>
       </w:r>
       <w:r>
-        <w:t xml:space="preserve">trata de un sistema de quejas o sugerencias que distintos usuarios puedes realizar al módulo de </w:t>
-      </w:r>
-      <w:proofErr w:type="spellStart"/>
-      <w:r>
-        <w:t>SAEw</w:t>
-      </w:r>
-      <w:proofErr w:type="spellEnd"/>
-      <w:r>
-        <w:t>.</w:t>
+        <w:t>trata de un sistema de quejas o sugerencias que distintos usuarios puedes realizar al módulo de SAEw.</w:t>
       </w:r>
     </w:p>
     <w:p>
@@ -121,15 +113,7 @@
         <w:t xml:space="preserve">Se empleará un sistema </w:t>
       </w:r>
       <w:r>
-        <w:t xml:space="preserve">para la gestión de quejas y sugerencias que realicen estudiantes, profesores o personas externas al módulo de la plataforma del </w:t>
-      </w:r>
-      <w:proofErr w:type="spellStart"/>
-      <w:r>
-        <w:t>SAEw</w:t>
-      </w:r>
-      <w:proofErr w:type="spellEnd"/>
-      <w:r>
-        <w:t>.</w:t>
+        <w:t>para la gestión de quejas y sugerencias que realicen estudiantes, profesores o personas externas al módulo de la plataforma del SAEw.</w:t>
       </w:r>
     </w:p>
     <w:p>
@@ -483,15 +467,7 @@
         <w:t xml:space="preserve">- </w:t>
       </w:r>
       <w:r>
-        <w:t xml:space="preserve">El usuario debe estar autenticado en el sistema </w:t>
-      </w:r>
-      <w:proofErr w:type="spellStart"/>
-      <w:r>
-        <w:t>SAEw</w:t>
-      </w:r>
-      <w:proofErr w:type="spellEnd"/>
-      <w:r>
-        <w:t xml:space="preserve"> (excepto para usuarios externos) </w:t>
+        <w:t xml:space="preserve">El usuario debe estar autenticado en el sistema SAEw (excepto para usuarios externos) </w:t>
       </w:r>
     </w:p>
     <w:p>
@@ -521,13 +497,8 @@
         <w:t>El usuario selecciona la opción "Enviar Queja" en el módulo</w:t>
       </w:r>
       <w:r>
-        <w:t xml:space="preserve"> </w:t>
-      </w:r>
-      <w:proofErr w:type="spellStart"/>
-      <w:r>
-        <w:t>SAEw</w:t>
-      </w:r>
-      <w:proofErr w:type="spellEnd"/>
+        <w:t xml:space="preserve"> SAEw</w:t>
+      </w:r>
     </w:p>
     <w:p>
       <w:pPr>
@@ -2664,24 +2635,11 @@
         <w:t xml:space="preserve">Consultar Estado </w:t>
       </w:r>
       <w:r>
-        <w:t>queja /</w:t>
-      </w:r>
-      <w:proofErr w:type="spellStart"/>
-      <w:r>
-        <w:t>sugerencua</w:t>
-      </w:r>
-      <w:r>
-        <w:t>en</w:t>
-      </w:r>
-      <w:proofErr w:type="spellEnd"/>
-      <w:r>
-        <w:t xml:space="preserve"> </w:t>
-      </w:r>
-      <w:proofErr w:type="spellStart"/>
-      <w:r>
-        <w:t>SAEw</w:t>
-      </w:r>
-      <w:proofErr w:type="spellEnd"/>
+        <w:t>queja /sugerencua</w:t>
+      </w:r>
+      <w:r>
+        <w:t>en SAEw</w:t>
+      </w:r>
     </w:p>
     <w:p>
       <w:pPr>
@@ -2716,13 +2674,8 @@
         <w:t xml:space="preserve"> </w:t>
       </w:r>
       <w:r>
-        <w:t xml:space="preserve">Gestionar Quejas en </w:t>
-      </w:r>
-      <w:proofErr w:type="spellStart"/>
-      <w:r>
-        <w:t>SAEw</w:t>
-      </w:r>
-      <w:proofErr w:type="spellEnd"/>
+        <w:t>Gestionar Quejas en SAEw</w:t>
+      </w:r>
       <w:r>
         <w:rPr>
           <w:b/>
@@ -4056,13 +4009,8 @@
         <w:t xml:space="preserve">Después de realizar este diseño del </w:t>
       </w:r>
       <w:r>
-        <w:t xml:space="preserve">módulo de </w:t>
-      </w:r>
-      <w:proofErr w:type="spellStart"/>
-      <w:r>
-        <w:t>SAEw</w:t>
-      </w:r>
-      <w:proofErr w:type="spellEnd"/>
+        <w:t>módulo de SAEw</w:t>
+      </w:r>
       <w:r>
         <w:t>, se</w:t>
       </w:r>
@@ -4076,13 +4024,8 @@
         <w:t xml:space="preserve"> del funcionamiento del sistema. Este proceso ha permitido identificar las principales funcionalidades, actores y relaciones dentro del sistema </w:t>
       </w:r>
       <w:r>
-        <w:t xml:space="preserve">del módulo de </w:t>
-      </w:r>
-      <w:proofErr w:type="spellStart"/>
-      <w:r>
-        <w:t>SAEw</w:t>
-      </w:r>
-      <w:proofErr w:type="spellEnd"/>
+        <w:t>del módulo de SAEw</w:t>
+      </w:r>
       <w:r>
         <w:t>, el cual a posteriori servirá para su creación en leguaje codificado.</w:t>
       </w:r>
@@ -4109,16 +4052,80 @@
     </w:p>
     <w:p>
       <w:r>
-        <w:t xml:space="preserve">Utilizar herramientas de diagramación UML como es el caso de </w:t>
-      </w:r>
-      <w:proofErr w:type="spellStart"/>
-      <w:r>
-        <w:t>Mermaid</w:t>
-      </w:r>
-      <w:proofErr w:type="spellEnd"/>
-      <w:r>
-        <w:t xml:space="preserve"> para visualizar mejor la estructura y el comportamiento del sistema. Esto ayuda a identificar posibles problemas o mejoras antes de comenzar la codificación.</w:t>
-      </w:r>
+        <w:t>Utilizar herramientas de diagramación UML como es el caso de Mermaid para visualizar mejor la estructura y el comportamiento del sistema. Esto ayuda a identificar posibles problemas o mejoras antes de comenzar la codificación.</w:t>
+      </w:r>
+    </w:p>
+    <w:p/>
+    <w:p>
+      <w:pPr>
+        <w:rPr>
+          <w:lang w:val="es-MX"/>
+        </w:rPr>
+      </w:pPr>
+      <w:r>
+        <w:rPr>
+          <w:b/>
+          <w:bCs/>
+          <w:lang w:val="es-MX"/>
+        </w:rPr>
+        <w:t>Bibliografia:</w:t>
+      </w:r>
+      <w:r>
+        <w:rPr>
+          <w:lang w:val="es-MX"/>
+        </w:rPr>
+        <w:t xml:space="preserve"> Analisis y clases de diseño, Lenguaje UML (Material de clase, presentado por David Mejia)[Consultado: 1</w:t>
+      </w:r>
+      <w:r>
+        <w:rPr>
+          <w:lang w:val="es-MX"/>
+        </w:rPr>
+        <w:t>3</w:t>
+      </w:r>
+      <w:r>
+        <w:rPr>
+          <w:lang w:val="es-MX"/>
+        </w:rPr>
+        <w:t>-</w:t>
+      </w:r>
+      <w:r>
+        <w:rPr>
+          <w:lang w:val="es-MX"/>
+        </w:rPr>
+        <w:t>January</w:t>
+      </w:r>
+      <w:r>
+        <w:rPr>
+          <w:lang w:val="es-MX"/>
+        </w:rPr>
+        <w:t>-202</w:t>
+      </w:r>
+      <w:r>
+        <w:rPr>
+          <w:lang w:val="es-MX"/>
+        </w:rPr>
+        <w:t>5</w:t>
+      </w:r>
+      <w:r>
+        <w:rPr>
+          <w:lang w:val="es-MX"/>
+        </w:rPr>
+        <w:t>].</w:t>
+      </w:r>
+    </w:p>
+    <w:p>
+      <w:pPr>
+        <w:rPr>
+          <w:lang w:val="es-MX"/>
+        </w:rPr>
+      </w:pPr>
+    </w:p>
+    <w:p>
+      <w:pPr>
+        <w:rPr>
+          <w:lang w:val="es-MX"/>
+        </w:rPr>
+      </w:pPr>
     </w:p>
     <w:sectPr>
       <w:pgSz w:w="11906" w:h="16838"/>
@@ -5979,7 +5986,6 @@
   <w:style w:type="character" w:default="1" w:styleId="Fuentedeprrafopredeter">
     <w:name w:val="Default Paragraph Font"/>
     <w:uiPriority w:val="1"/>
-    <w:semiHidden/>
     <w:unhideWhenUsed/>
   </w:style>
   <w:style w:type="table" w:default="1" w:styleId="Tablanormal">

</xml_diff>